<commit_message>
Tweaks to evaluation page.
</commit_message>
<xml_diff>
--- a/docs/quiz/quiz-03/511-quiz-03.docx
+++ b/docs/quiz/quiz-03/511-quiz-03.docx
@@ -167,7 +167,10 @@
     <w:p/>
     <w:p>
       <w:r>
-        <w:t>8.</w:t>
+        <w:t>7</w:t>
+      </w:r>
+      <w:r>
+        <w:t>.</w:t>
       </w:r>
       <w:r>
         <w:t xml:space="preserve"> Both the autonomic and neuroendocrine systems are controlled by this brain area in the dienc</w:t>
@@ -192,7 +195,10 @@
     <w:p/>
     <w:p>
       <w:r>
-        <w:t xml:space="preserve">9. </w:t>
+        <w:t>8</w:t>
+      </w:r>
+      <w:r>
+        <w:t xml:space="preserve">. </w:t>
       </w:r>
       <w:r>
         <w:t>True or false: The topographic arrangement of neurons found in many sensory systems extends to the motor system, including the spinal cord.</w:t>
@@ -207,7 +213,10 @@
     <w:p/>
     <w:p>
       <w:r>
-        <w:t xml:space="preserve">10. </w:t>
+        <w:t>9</w:t>
+      </w:r>
+      <w:r>
+        <w:t xml:space="preserve">. </w:t>
       </w:r>
       <w:r>
         <w:t>True or F</w:t>
@@ -244,7 +253,10 @@
     <w:p/>
     <w:p>
       <w:r>
-        <w:t>11.</w:t>
+        <w:t>10</w:t>
+      </w:r>
+      <w:r>
+        <w:t>.</w:t>
       </w:r>
       <w:r>
         <w:t xml:space="preserve"> What change in brain structure appears common to chronic stress and major depressive disorder?</w:t>
@@ -257,7 +269,10 @@
     <w:p/>
     <w:p>
       <w:r>
-        <w:t>12.</w:t>
+        <w:t>11</w:t>
+      </w:r>
+      <w:r>
+        <w:t>.</w:t>
       </w:r>
       <w:r>
         <w:t xml:space="preserve"> What does ketamine do? Why is it the target of such intensive research interest?</w:t>
@@ -271,7 +286,10 @@
     <w:p/>
     <w:p>
       <w:r>
-        <w:t>13.</w:t>
+        <w:t>12</w:t>
+      </w:r>
+      <w:r>
+        <w:t>.</w:t>
       </w:r>
       <w:r>
         <w:t xml:space="preserve"> </w:t>
@@ -352,7 +370,7 @@
     </w:p>
     <w:p>
       <w:r>
-        <w:t>14.</w:t>
+        <w:t>13.</w:t>
       </w:r>
       <w:r>
         <w:t xml:space="preserve"> The hypothalamus releases </w:t>
@@ -370,13 +388,15 @@
         <w:t>, and other functions associated with reproductive and affiliative behavior.</w:t>
       </w:r>
     </w:p>
-    <w:p>
+    <w:p/>
+    <w:p>
+      <w:r>
+        <w:t>14</w:t>
+      </w:r>
       <w:bookmarkStart w:id="0" w:name="_GoBack"/>
       <w:bookmarkEnd w:id="0"/>
-    </w:p>
-    <w:p>
-      <w:r>
-        <w:t>15.</w:t>
+      <w:r>
+        <w:t>.</w:t>
       </w:r>
       <w:r>
         <w:t xml:space="preserve"> How does the myotatic (stretch) reflex circuitry avoid tremor caused by competition between the agonist and antagonist muscles that control a joint like the elbow?</w:t>

</xml_diff>